<commit_message>
fix font in Acknowledgment
</commit_message>
<xml_diff>
--- a/07.Acknowledgment.docx
+++ b/07.Acknowledgment.docx
@@ -10,11 +10,16 @@
           <w:numId w:val="0"/>
         </w:numPr>
         <w:ind w:left="360" w:hanging="360"/>
+        <w:rPr>
+          <w:rFonts w:asciiTheme="minorEastAsia" w:eastAsiaTheme="minorEastAsia" w:hAnsiTheme="minorEastAsia"/>
+          <w:b w:val="0"/>
+        </w:rPr>
       </w:pPr>
       <w:bookmarkStart w:id="0" w:name="_Toc283210885"/>
       <w:r>
         <w:rPr>
-          <w:rFonts w:hint="eastAsia"/>
+          <w:rFonts w:asciiTheme="minorEastAsia" w:eastAsiaTheme="minorEastAsia" w:hAnsiTheme="minorEastAsia" w:hint="eastAsia"/>
+          <w:b w:val="0"/>
         </w:rPr>
         <w:t>謝辞</w:t>
       </w:r>
@@ -24,7 +29,7 @@
       <w:pPr>
         <w:ind w:firstLineChars="59" w:firstLine="142"/>
         <w:rPr>
-          <w:rFonts w:hint="eastAsia"/>
+          <w:rFonts w:asciiTheme="minorEastAsia" w:hAnsiTheme="minorEastAsia"/>
         </w:rPr>
         <w:sectPr>
           <w:endnotePr>
@@ -38,57 +43,42 @@
       </w:pPr>
       <w:r>
         <w:rPr>
-          <w:rFonts w:hint="eastAsia"/>
+          <w:rFonts w:asciiTheme="minorEastAsia" w:hAnsiTheme="minorEastAsia" w:hint="eastAsia"/>
         </w:rPr>
-        <w:t>本研究の執筆にあたり，ご指導，ご鞭撻頂いた首都大学東京システムデザイン学部</w:t>
+        <w:t>本研究の執筆にあたり，ご指導，ご鞭撻頂いた首都大学東京システムデザイン学部 経営シ</w:t>
+      </w:r>
+      <w:bookmarkStart w:id="1" w:name="_GoBack"/>
+      <w:bookmarkEnd w:id="1"/>
+      <w:r>
+        <w:rPr>
+          <w:rFonts w:asciiTheme="minorEastAsia" w:hAnsiTheme="minorEastAsia" w:hint="eastAsia"/>
+        </w:rPr>
+        <w:t>ステムデザインコース</w:t>
       </w:r>
       <w:r>
         <w:rPr>
-          <w:rFonts w:hint="eastAsia"/>
+          <w:rFonts w:asciiTheme="minorEastAsia" w:hAnsiTheme="minorEastAsia"/>
         </w:rPr>
         <w:t xml:space="preserve"> </w:t>
       </w:r>
       <w:r>
         <w:rPr>
-          <w:rFonts w:hint="eastAsia"/>
+          <w:rFonts w:asciiTheme="minorEastAsia" w:hAnsiTheme="minorEastAsia" w:hint="eastAsia"/>
         </w:rPr>
-        <w:t>経営システムデザインコース</w:t>
-      </w:r>
-      <w:r>
-        <w:t xml:space="preserve"> </w:t>
+        <w:t>西内信之 教授に心から感謝の意を表します．</w:t>
       </w:r>
       <w:r>
         <w:rPr>
-          <w:rFonts w:hint="eastAsia"/>
-        </w:rPr>
-        <w:t>西内信之</w:t>
-      </w:r>
-      <w:r>
-        <w:rPr>
-          <w:rFonts w:hint="eastAsia"/>
-        </w:rPr>
-        <w:t xml:space="preserve"> </w:t>
-      </w:r>
-      <w:r>
-        <w:rPr>
-          <w:rFonts w:hint="eastAsia"/>
-        </w:rPr>
-        <w:t>教授に心から感謝の意を表します．</w:t>
-      </w:r>
-      <w:r>
-        <w:rPr>
-          <w:rFonts w:hint="eastAsia"/>
+          <w:rFonts w:asciiTheme="minorEastAsia" w:hAnsiTheme="minorEastAsia" w:hint="eastAsia"/>
         </w:rPr>
         <w:t>加えて共に過ごし，支えてくれた片岡裕映氏，関谷純輝氏を始めとする同研究室の皆様，実験に参加して頂いた</w:t>
       </w:r>
       <w:r>
         <w:rPr>
-          <w:rFonts w:hint="eastAsia"/>
+          <w:rFonts w:asciiTheme="minorEastAsia" w:hAnsiTheme="minorEastAsia" w:hint="eastAsia"/>
         </w:rPr>
         <w:t>皆様に深く感謝致します．</w:t>
       </w:r>
-      <w:bookmarkStart w:id="1" w:name="_GoBack"/>
-      <w:bookmarkEnd w:id="1"/>
     </w:p>
     <w:p/>
     <w:sectPr>

</xml_diff>